<commit_message>
underline the use information
</commit_message>
<xml_diff>
--- a/docs/All In One Metadata - Plugin - Documentation.docx
+++ b/docs/All In One Metadata - Plugin - Documentation.docx
@@ -638,6 +638,7 @@
         </w:rPr>
         <w:t xml:space="preserve"> </w:t>
       </w:r>
+      <w:proofErr w:type="gramStart"/>
       <w:r>
         <w:rPr>
           <w:color w:val="FF0000"/>
@@ -648,7 +649,6 @@
         </w:rPr>
         <w:t>https://yourwebsite.com/</w:t>
       </w:r>
-      <w:proofErr w:type="gramStart"/>
       <w:r>
         <w:rPr>
           <w:color w:val="FF0000"/>
@@ -1526,13 +1526,15 @@
         <w:rPr>
           <w:sz w:val="18"/>
           <w:szCs w:val="18"/>
-          <w:lang w:val="en-US"/>
-        </w:rPr>
-      </w:pPr>
-      <w:r>
-        <w:rPr>
-          <w:sz w:val="18"/>
-          <w:szCs w:val="18"/>
+          <w:u w:val="single"/>
+          <w:lang w:val="en-US"/>
+        </w:rPr>
+      </w:pPr>
+      <w:r>
+        <w:rPr>
+          <w:sz w:val="18"/>
+          <w:szCs w:val="18"/>
+          <w:u w:val="single"/>
           <w:lang w:val="en-US"/>
         </w:rPr>
         <w:t xml:space="preserve">This is the Location Of Metadata section, remember when we talked about the </w:t>
@@ -1542,6 +1544,7 @@
         <w:rPr>
           <w:sz w:val="18"/>
           <w:szCs w:val="18"/>
+          <w:u w:val="single"/>
           <w:lang w:val="en-US"/>
         </w:rPr>
         <w:t>Wordpress</w:t>
@@ -1551,6 +1554,7 @@
         <w:rPr>
           <w:sz w:val="18"/>
           <w:szCs w:val="18"/>
+          <w:u w:val="single"/>
           <w:lang w:val="en-US"/>
         </w:rPr>
         <w:t xml:space="preserve"> ‘post-types’ and that the plugin can detect all of them, well here is where you the user can choose where you want to add metadata that comes from Schema.org. This </w:t>
@@ -1560,6 +1564,7 @@
         <w:rPr>
           <w:sz w:val="18"/>
           <w:szCs w:val="18"/>
+          <w:u w:val="single"/>
           <w:lang w:val="en-US"/>
         </w:rPr>
         <w:t>metabox</w:t>
@@ -1569,6 +1574,7 @@
         <w:rPr>
           <w:sz w:val="18"/>
           <w:szCs w:val="18"/>
+          <w:u w:val="single"/>
           <w:lang w:val="en-US"/>
         </w:rPr>
         <w:t xml:space="preserve"> is composed of two tabs Post Level and Site Level. Post level displays all post types, from there you can check the box for the one you want to enable metadata on</w:t>
@@ -1577,6 +1583,7 @@
         <w:rPr>
           <w:sz w:val="18"/>
           <w:szCs w:val="18"/>
+          <w:u w:val="single"/>
           <w:lang w:val="en-US"/>
         </w:rPr>
         <w:t xml:space="preserve"> and click Save Changes</w:t>
@@ -1585,6 +1592,7 @@
         <w:rPr>
           <w:sz w:val="18"/>
           <w:szCs w:val="18"/>
+          <w:u w:val="single"/>
           <w:lang w:val="en-US"/>
         </w:rPr>
         <w:t xml:space="preserve">. The second tab </w:t>
@@ -1593,6 +1601,7 @@
         <w:rPr>
           <w:sz w:val="18"/>
           <w:szCs w:val="18"/>
+          <w:u w:val="single"/>
           <w:lang w:val="en-US"/>
         </w:rPr>
         <w:t>has only one option inside and this option enables metadata on the homepage of the site like www.example.com.</w:t>
@@ -1669,13 +1678,15 @@
         <w:rPr>
           <w:sz w:val="18"/>
           <w:szCs w:val="18"/>
-          <w:lang w:val="en-US"/>
-        </w:rPr>
-      </w:pPr>
-      <w:r>
-        <w:rPr>
-          <w:sz w:val="18"/>
-          <w:szCs w:val="18"/>
+          <w:u w:val="single"/>
+          <w:lang w:val="en-US"/>
+        </w:rPr>
+      </w:pPr>
+      <w:r>
+        <w:rPr>
+          <w:sz w:val="18"/>
+          <w:szCs w:val="18"/>
+          <w:u w:val="single"/>
           <w:lang w:val="en-US"/>
         </w:rPr>
         <w:t xml:space="preserve">The second </w:t>
@@ -1685,6 +1696,7 @@
         <w:rPr>
           <w:sz w:val="18"/>
           <w:szCs w:val="18"/>
+          <w:u w:val="single"/>
           <w:lang w:val="en-US"/>
         </w:rPr>
         <w:t>metabox</w:t>
@@ -1694,6 +1706,7 @@
         <w:rPr>
           <w:sz w:val="18"/>
           <w:szCs w:val="18"/>
+          <w:u w:val="single"/>
           <w:lang w:val="en-US"/>
         </w:rPr>
         <w:t xml:space="preserve"> in the settings page displays all the active locations that schema metadata will go in, if did not enable any post-type from the above </w:t>
@@ -1703,6 +1716,7 @@
         <w:rPr>
           <w:sz w:val="18"/>
           <w:szCs w:val="18"/>
+          <w:u w:val="single"/>
           <w:lang w:val="en-US"/>
         </w:rPr>
         <w:t>metabox</w:t>
@@ -1712,6 +1726,7 @@
         <w:rPr>
           <w:sz w:val="18"/>
           <w:szCs w:val="18"/>
+          <w:u w:val="single"/>
           <w:lang w:val="en-US"/>
         </w:rPr>
         <w:t xml:space="preserve"> you will see this</w:t>
@@ -1791,7 +1806,6 @@
           <w:lang w:val="en-US"/>
         </w:rPr>
       </w:pPr>
-      <w:bookmarkStart w:id="0" w:name="_GoBack"/>
       <w:r>
         <w:rPr>
           <w:sz w:val="18"/>
@@ -1906,7 +1920,6 @@
         </w:rPr>
         <w:t xml:space="preserve"> as it’s the only active ‘post-type’.</w:t>
       </w:r>
-      <w:bookmarkEnd w:id="0"/>
       <w:r>
         <w:rPr>
           <w:sz w:val="18"/>
@@ -1977,13 +1990,15 @@
         <w:rPr>
           <w:sz w:val="18"/>
           <w:szCs w:val="18"/>
-          <w:lang w:val="en-US"/>
-        </w:rPr>
-      </w:pPr>
-      <w:r>
-        <w:rPr>
-          <w:sz w:val="18"/>
-          <w:szCs w:val="18"/>
+          <w:u w:val="single"/>
+          <w:lang w:val="en-US"/>
+        </w:rPr>
+      </w:pPr>
+      <w:r>
+        <w:rPr>
+          <w:sz w:val="18"/>
+          <w:szCs w:val="18"/>
+          <w:u w:val="single"/>
           <w:lang w:val="en-US"/>
         </w:rPr>
         <w:t xml:space="preserve">Now from here you can click on one of the links that better describes what you want to use metadata for, if for example your post is talking about a clip, click on the ‘Creative Work’ link and all the schema types that have to do with Creative Works will show up. For a list of types and properties that describe metadata please visit </w:t>
@@ -2003,6 +2018,7 @@
         <w:rPr>
           <w:sz w:val="18"/>
           <w:szCs w:val="18"/>
+          <w:u w:val="single"/>
           <w:lang w:val="en-US"/>
         </w:rPr>
         <w:t xml:space="preserve">. Continuing with the example after you selected the appropriate link the </w:t>
@@ -2012,6 +2028,7 @@
         <w:rPr>
           <w:sz w:val="18"/>
           <w:szCs w:val="18"/>
+          <w:u w:val="single"/>
           <w:lang w:val="en-US"/>
         </w:rPr>
         <w:t>metabox</w:t>
@@ -2021,6 +2038,7 @@
         <w:rPr>
           <w:sz w:val="18"/>
           <w:szCs w:val="18"/>
+          <w:u w:val="single"/>
           <w:lang w:val="en-US"/>
         </w:rPr>
         <w:t xml:space="preserve"> will display all Creative Work related types. See the picture below.</w:t>
@@ -2114,13 +2132,15 @@
         <w:rPr>
           <w:sz w:val="18"/>
           <w:szCs w:val="18"/>
-          <w:lang w:val="en-US"/>
-        </w:rPr>
-      </w:pPr>
-      <w:r>
-        <w:rPr>
-          <w:sz w:val="18"/>
-          <w:szCs w:val="18"/>
+          <w:u w:val="single"/>
+          <w:lang w:val="en-US"/>
+        </w:rPr>
+      </w:pPr>
+      <w:r>
+        <w:rPr>
+          <w:sz w:val="18"/>
+          <w:szCs w:val="18"/>
+          <w:u w:val="single"/>
           <w:lang w:val="en-US"/>
         </w:rPr>
         <w:t xml:space="preserve">After activating the type or types you want for the certain ‘post-type’ the page will refresh and </w:t>
@@ -2129,6 +2149,7 @@
         <w:rPr>
           <w:sz w:val="18"/>
           <w:szCs w:val="18"/>
+          <w:u w:val="single"/>
           <w:lang w:val="en-US"/>
         </w:rPr>
         <w:t>you will see this under all activated types.</w:t>
@@ -2295,13 +2316,23 @@
           <w:szCs w:val="18"/>
           <w:lang w:val="en-US"/>
         </w:rPr>
-        <w:t xml:space="preserve">This panel shows up and shows what data to describe, let’s say you want to add metadata for the actor and the music of the clip. Simply to do this you have to click on the checkbox for the Actor and the Music By. When clicking on the </w:t>
+        <w:t xml:space="preserve">This panel shows up and shows what data to describe, let’s say you want to add metadata for the actor and the music of the clip. Simply to do this you have to click on the checkbox for the Actor and the Music By. </w:t>
+      </w:r>
+      <w:r>
+        <w:rPr>
+          <w:sz w:val="18"/>
+          <w:szCs w:val="18"/>
+          <w:u w:val="single"/>
+          <w:lang w:val="en-US"/>
+        </w:rPr>
+        <w:t xml:space="preserve">When clicking on the </w:t>
       </w:r>
       <w:proofErr w:type="spellStart"/>
       <w:r>
         <w:rPr>
           <w:sz w:val="18"/>
           <w:szCs w:val="18"/>
+          <w:u w:val="single"/>
           <w:lang w:val="en-US"/>
         </w:rPr>
         <w:t>metabox</w:t>
@@ -2311,6 +2342,7 @@
         <w:rPr>
           <w:sz w:val="18"/>
           <w:szCs w:val="18"/>
+          <w:u w:val="single"/>
           <w:lang w:val="en-US"/>
         </w:rPr>
         <w:t xml:space="preserve"> you can see a description for each property so you don’t have to go to the schema website all the times, once you select or </w:t>
@@ -2319,24 +2351,35 @@
         <w:rPr>
           <w:sz w:val="18"/>
           <w:szCs w:val="18"/>
+          <w:u w:val="single"/>
           <w:lang w:val="en-US"/>
         </w:rPr>
         <w:lastRenderedPageBreak/>
-        <w:t>deselect an item from the list the data is saving automatically, some properties will be enabled by default for some types, it means that these properties are mandatory from the schema.org and it’s always good to fill them when creating the post.</w:t>
-      </w:r>
-    </w:p>
-    <w:p>
-      <w:pPr>
-        <w:rPr>
-          <w:sz w:val="18"/>
-          <w:szCs w:val="18"/>
-          <w:lang w:val="en-US"/>
-        </w:rPr>
-      </w:pPr>
-      <w:r>
-        <w:rPr>
-          <w:sz w:val="18"/>
-          <w:szCs w:val="18"/>
+        <w:t>deselect an item from the list the data is saving automatically, some properties will be enabled by default for some types, it means that these properties are mandatory from the schema.org and it’s always good to fill them when creating the post</w:t>
+      </w:r>
+      <w:r>
+        <w:rPr>
+          <w:sz w:val="18"/>
+          <w:szCs w:val="18"/>
+          <w:lang w:val="en-US"/>
+        </w:rPr>
+        <w:t>.</w:t>
+      </w:r>
+    </w:p>
+    <w:p>
+      <w:pPr>
+        <w:rPr>
+          <w:sz w:val="18"/>
+          <w:szCs w:val="18"/>
+          <w:u w:val="single"/>
+          <w:lang w:val="en-US"/>
+        </w:rPr>
+      </w:pPr>
+      <w:r>
+        <w:rPr>
+          <w:sz w:val="18"/>
+          <w:szCs w:val="18"/>
+          <w:u w:val="single"/>
           <w:lang w:val="en-US"/>
         </w:rPr>
         <w:t>The drop down menu on the bottom shows alternative properties for the type that you selected.</w:t>
@@ -2373,13 +2416,23 @@
           <w:szCs w:val="18"/>
           <w:lang w:val="en-US"/>
         </w:rPr>
-        <w:t xml:space="preserve">As you guessed the new fields now show up in every post we edit or create, see below. NOTE that if you activate a type and you don’t select any properties the </w:t>
+        <w:t xml:space="preserve">As you guessed the new fields now show up in every post we edit or create, see below. </w:t>
+      </w:r>
+      <w:r>
+        <w:rPr>
+          <w:sz w:val="18"/>
+          <w:szCs w:val="18"/>
+          <w:u w:val="single"/>
+          <w:lang w:val="en-US"/>
+        </w:rPr>
+        <w:t xml:space="preserve">NOTE that if you activate a type and you don’t select any properties the </w:t>
       </w:r>
       <w:proofErr w:type="spellStart"/>
       <w:r>
         <w:rPr>
           <w:sz w:val="18"/>
           <w:szCs w:val="18"/>
+          <w:u w:val="single"/>
           <w:lang w:val="en-US"/>
         </w:rPr>
         <w:t>metabox</w:t>
@@ -2389,6 +2442,7 @@
         <w:rPr>
           <w:sz w:val="18"/>
           <w:szCs w:val="18"/>
+          <w:u w:val="single"/>
           <w:lang w:val="en-US"/>
         </w:rPr>
         <w:t xml:space="preserve"> will not show in your posts</w:t>
@@ -2397,6 +2451,7 @@
         <w:rPr>
           <w:sz w:val="18"/>
           <w:szCs w:val="18"/>
+          <w:u w:val="single"/>
           <w:lang w:val="en-US"/>
         </w:rPr>
         <w:t xml:space="preserve"> because you simply did not choose anything to describe, if the type though has required properties by activating it the required properties will show in the </w:t>
@@ -2406,6 +2461,7 @@
         <w:rPr>
           <w:sz w:val="18"/>
           <w:szCs w:val="18"/>
+          <w:u w:val="single"/>
           <w:lang w:val="en-US"/>
         </w:rPr>
         <w:t>metabox</w:t>
@@ -2490,13 +2546,15 @@
         <w:rPr>
           <w:sz w:val="18"/>
           <w:szCs w:val="18"/>
-          <w:lang w:val="en-US"/>
-        </w:rPr>
-      </w:pPr>
-      <w:r>
-        <w:rPr>
-          <w:sz w:val="18"/>
-          <w:szCs w:val="18"/>
+          <w:u w:val="single"/>
+          <w:lang w:val="en-US"/>
+        </w:rPr>
+      </w:pPr>
+      <w:r>
+        <w:rPr>
+          <w:sz w:val="18"/>
+          <w:szCs w:val="18"/>
+          <w:u w:val="single"/>
           <w:lang w:val="en-US"/>
         </w:rPr>
         <w:t>Now simply add some info in the two fields to describe the se</w:t>
@@ -2505,6 +2563,7 @@
         <w:rPr>
           <w:sz w:val="18"/>
           <w:szCs w:val="18"/>
+          <w:u w:val="single"/>
           <w:lang w:val="en-US"/>
         </w:rPr>
         <w:t>lected properties and click Save Changes</w:t>
@@ -2513,6 +2572,7 @@
         <w:rPr>
           <w:sz w:val="18"/>
           <w:szCs w:val="18"/>
+          <w:u w:val="single"/>
           <w:lang w:val="en-US"/>
         </w:rPr>
         <w:t xml:space="preserve">. Excellent your post now has metadata for a clip author and music that </w:t>
@@ -2522,6 +2582,7 @@
         <w:rPr>
           <w:sz w:val="18"/>
           <w:szCs w:val="18"/>
+          <w:u w:val="single"/>
           <w:lang w:val="en-US"/>
         </w:rPr>
         <w:t>google</w:t>
@@ -2531,6 +2592,7 @@
         <w:rPr>
           <w:sz w:val="18"/>
           <w:szCs w:val="18"/>
+          <w:u w:val="single"/>
           <w:lang w:val="en-US"/>
         </w:rPr>
         <w:t xml:space="preserve"> can understand.</w:t>
@@ -3000,12 +3062,15 @@
         <w:rPr>
           <w:sz w:val="18"/>
           <w:szCs w:val="18"/>
-        </w:rPr>
-      </w:pPr>
-      <w:r>
-        <w:rPr>
-          <w:sz w:val="18"/>
-          <w:szCs w:val="18"/>
+          <w:u w:val="single"/>
+        </w:rPr>
+      </w:pPr>
+      <w:bookmarkStart w:id="0" w:name="_GoBack"/>
+      <w:r>
+        <w:rPr>
+          <w:sz w:val="18"/>
+          <w:szCs w:val="18"/>
+          <w:u w:val="single"/>
         </w:rPr>
         <w:t xml:space="preserve">Now simply click on the new tab in the Locations </w:t>
       </w:r>
@@ -3014,6 +3079,7 @@
         <w:rPr>
           <w:sz w:val="18"/>
           <w:szCs w:val="18"/>
+          <w:u w:val="single"/>
         </w:rPr>
         <w:t>metabox</w:t>
       </w:r>
@@ -3022,6 +3088,7 @@
         <w:rPr>
           <w:sz w:val="18"/>
           <w:szCs w:val="18"/>
+          <w:u w:val="single"/>
         </w:rPr>
         <w:t xml:space="preserve"> named Site Meta and choose a type that describes your website. After you choose the desired schema-metadata type click Save Changes. For this example I choose to select a type that comes from the Organisation link above since we are describing a whole website. The type I </w:t>
       </w:r>
@@ -3029,10 +3096,12 @@
         <w:rPr>
           <w:sz w:val="18"/>
           <w:szCs w:val="18"/>
+          <w:u w:val="single"/>
         </w:rPr>
         <w:t>choose is named Local Business. Now as we did before we have to select again things we want to describe about the Local Business, simply click on the ‘Edit Type Properties’ link.</w:t>
       </w:r>
     </w:p>
+    <w:bookmarkEnd w:id="0"/>
     <w:p>
       <w:pPr>
         <w:rPr>
@@ -8673,7 +8742,7 @@
 </file>
 
 <file path=customXml/itemProps1.xml><?xml version="1.0" encoding="utf-8"?>
-<ds:datastoreItem xmlns:ds="http://schemas.openxmlformats.org/officeDocument/2006/customXml" ds:itemID="{DD9A6BF6-8E38-5F4F-AD57-77033F5AC063}">
+<ds:datastoreItem xmlns:ds="http://schemas.openxmlformats.org/officeDocument/2006/customXml" ds:itemID="{B18B6D41-5C5E-BF41-930C-7B8C8B149532}">
   <ds:schemaRefs>
     <ds:schemaRef ds:uri="http://schemas.openxmlformats.org/officeDocument/2006/bibliography"/>
   </ds:schemaRefs>

</xml_diff>